<commit_message>
feat(labs): complete assembly lab work
</commit_message>
<xml_diff>
--- a/labs/lab02/report/lab02.docx
+++ b/labs/lab02/report/lab02.docx
@@ -41,24 +41,12 @@
         <w:pStyle w:val="Date"/>
       </w:pPr>
       <w:r>
-        <w:t xml:space="preserve">25</w:t>
+        <w:t xml:space="preserve">2025</w:t>
       </w:r>
       <w:r>
         <w:t xml:space="preserve"> </w:t>
       </w:r>
       <w:r>
-        <w:t xml:space="preserve">сентября</w:t>
-      </w:r>
-      <w:r>
-        <w:t xml:space="preserve"> </w:t>
-      </w:r>
-      <w:r>
-        <w:t xml:space="preserve">2025</w:t>
-      </w:r>
-      <w:r>
-        <w:t xml:space="preserve"> </w:t>
-      </w:r>
-      <w:r>
         <w:t xml:space="preserve">г.</w:t>
       </w:r>
     </w:p>
@@ -76,11 +64,11 @@
         <w:pStyle w:val="FirstParagraph"/>
       </w:pPr>
       <w:r>
-        <w:t xml:space="preserve">Изучение системы контроля версий Git и приобретение практических навыков работы с GitHub.</w:t>
+        <w:t xml:space="preserve">Изучение идеологии и применения средств контроля версий, приобретение практических навыков по работе с системой контроля версий git.</w:t>
       </w:r>
     </w:p>
     <w:bookmarkEnd w:id="20"/>
-    <w:bookmarkStart w:id="23" w:name="ход-работы"/>
+    <w:bookmarkStart w:id="47" w:name="ход-работы"/>
     <w:p>
       <w:pPr>
         <w:pStyle w:val="Heading1"/>
@@ -123,7 +111,7 @@
       </w:r>
     </w:p>
     <w:bookmarkEnd w:id="21"/>
-    <w:bookmarkStart w:id="22" w:name="базовая-настройка-git"/>
+    <w:bookmarkStart w:id="25" w:name="базовая-настройка-git"/>
     <w:p>
       <w:pPr>
         <w:pStyle w:val="Heading2"/>
@@ -137,59 +125,667 @@
         <w:pStyle w:val="FirstParagraph"/>
       </w:pPr>
       <w:r>
-        <w:t xml:space="preserve">```bash</w:t>
+        <w:t xml:space="preserve">git config –global user.name</w:t>
       </w:r>
       <w:r>
         <w:t xml:space="preserve"> </w:t>
       </w:r>
       <w:r>
-        <w:t xml:space="preserve">git config –global user.name</w:t>
+        <w:t xml:space="preserve">“</w:t>
+      </w:r>
+      <w:r>
+        <w:t xml:space="preserve">Сако Лассине</w:t>
+      </w:r>
+      <w:r>
+        <w:t xml:space="preserve">”</w:t>
       </w:r>
       <w:r>
         <w:t xml:space="preserve"> </w:t>
       </w:r>
       <w:r>
+        <w:t xml:space="preserve">git config –global user.email</w:t>
+      </w:r>
+      <w:r>
+        <w:t xml:space="preserve"> </w:t>
+      </w:r>
+      <w:r>
         <w:t xml:space="preserve">“</w:t>
       </w:r>
       <w:r>
+        <w:t xml:space="preserve">1032255150@pfur.ru</w:t>
+      </w:r>
+      <w:r>
+        <w:t xml:space="preserve">”</w:t>
+      </w:r>
+      <w:r>
+        <w:t xml:space="preserve"> </w:t>
+      </w:r>
+      <w:r>
+        <w:t xml:space="preserve">git config –global core.quotepath false</w:t>
+      </w:r>
+      <w:r>
+        <w:t xml:space="preserve"> </w:t>
+      </w:r>
+      <w:r>
+        <w:t xml:space="preserve">git config –global init.defaultBranch master</w:t>
+      </w:r>
+    </w:p>
+    <w:p>
+      <w:pPr>
+        <w:pStyle w:val="CaptionedFigure"/>
+      </w:pPr>
+      <w:r>
+        <w:drawing>
+          <wp:inline>
+            <wp:extent cx="5334000" cy="2348391"/>
+            <wp:effectExtent b="0" l="0" r="0" t="0"/>
+            <wp:docPr descr="Базовая конфигурация Git" title="" id="23" name="Picture"/>
+            <a:graphic>
+              <a:graphicData uri="http://schemas.openxmlformats.org/drawingml/2006/picture">
+                <pic:pic>
+                  <pic:nvPicPr>
+                    <pic:cNvPr descr="images/lab02_git_config.png" id="24" name="Picture"/>
+                    <pic:cNvPicPr>
+                      <a:picLocks noChangeArrowheads="1" noChangeAspect="1"/>
+                    </pic:cNvPicPr>
+                  </pic:nvPicPr>
+                  <pic:blipFill>
+                    <a:blip r:embed="rId22"/>
+                    <a:stretch>
+                      <a:fillRect/>
+                    </a:stretch>
+                  </pic:blipFill>
+                  <pic:spPr bwMode="auto">
+                    <a:xfrm>
+                      <a:off x="0" y="0"/>
+                      <a:ext cx="5334000" cy="2348391"/>
+                    </a:xfrm>
+                    <a:prstGeom prst="rect">
+                      <a:avLst/>
+                    </a:prstGeom>
+                    <a:noFill/>
+                    <a:ln w="9525">
+                      <a:noFill/>
+                      <a:headEnd/>
+                      <a:tailEnd/>
+                    </a:ln>
+                  </pic:spPr>
+                </pic:pic>
+              </a:graphicData>
+            </a:graphic>
+          </wp:inline>
+        </w:drawing>
+      </w:r>
+    </w:p>
+    <w:p>
+      <w:pPr>
+        <w:pStyle w:val="ImageCaption"/>
+      </w:pPr>
+      <w:r>
+        <w:t xml:space="preserve">Базовая конфигурация Git</w:t>
+      </w:r>
+    </w:p>
+    <w:p>
+      <w:pPr>
+        <w:pStyle w:val="BodyText"/>
+      </w:pPr>
+      <w:r>
+        <w:rPr>
+          <w:iCs/>
+          <w:i/>
+        </w:rPr>
+        <w:t xml:space="preserve">Рис. 2.1: Базовая конфигурация Git</w:t>
+      </w:r>
+    </w:p>
+    <w:bookmarkEnd w:id="25"/>
+    <w:bookmarkStart w:id="30" w:name="создание-ssh-ключа"/>
+    <w:p>
+      <w:pPr>
+        <w:pStyle w:val="Heading2"/>
+      </w:pPr>
+      <w:r>
+        <w:t xml:space="preserve">3. Создание SSH-ключа</w:t>
+      </w:r>
+    </w:p>
+    <w:p>
+      <w:pPr>
+        <w:pStyle w:val="FirstParagraph"/>
+      </w:pPr>
+      <w:r>
+        <w:t xml:space="preserve">ssh-keygen -C</w:t>
+      </w:r>
+      <w:r>
+        <w:t xml:space="preserve"> </w:t>
+      </w:r>
+      <w:r>
+        <w:t xml:space="preserve">“</w:t>
+      </w:r>
+      <w:r>
         <w:t xml:space="preserve">Сако Лассине</w:t>
       </w:r>
       <w:r>
+        <w:t xml:space="preserve"> </w:t>
+      </w:r>
+      <w:hyperlink r:id="rId26">
+        <w:r>
+          <w:rPr>
+            <w:rStyle w:val="Hyperlink"/>
+          </w:rPr>
+          <w:t xml:space="preserve">1032255150@pfur.ru</w:t>
+        </w:r>
+      </w:hyperlink>
+      <w:r>
         <w:t xml:space="preserve">”</w:t>
       </w:r>
+    </w:p>
+    <w:p>
+      <w:pPr>
+        <w:pStyle w:val="CaptionedFigure"/>
+      </w:pPr>
+      <w:r>
+        <w:drawing>
+          <wp:inline>
+            <wp:extent cx="5334000" cy="3327213"/>
+            <wp:effectExtent b="0" l="0" r="0" t="0"/>
+            <wp:docPr descr="Процесс создания SSH-ключа" title="" id="28" name="Picture"/>
+            <a:graphic>
+              <a:graphicData uri="http://schemas.openxmlformats.org/drawingml/2006/picture">
+                <pic:pic>
+                  <pic:nvPicPr>
+                    <pic:cNvPr descr="images/lab02_ssh_keygen.png" id="29" name="Picture"/>
+                    <pic:cNvPicPr>
+                      <a:picLocks noChangeArrowheads="1" noChangeAspect="1"/>
+                    </pic:cNvPicPr>
+                  </pic:nvPicPr>
+                  <pic:blipFill>
+                    <a:blip r:embed="rId27"/>
+                    <a:stretch>
+                      <a:fillRect/>
+                    </a:stretch>
+                  </pic:blipFill>
+                  <pic:spPr bwMode="auto">
+                    <a:xfrm>
+                      <a:off x="0" y="0"/>
+                      <a:ext cx="5334000" cy="3327213"/>
+                    </a:xfrm>
+                    <a:prstGeom prst="rect">
+                      <a:avLst/>
+                    </a:prstGeom>
+                    <a:noFill/>
+                    <a:ln w="9525">
+                      <a:noFill/>
+                      <a:headEnd/>
+                      <a:tailEnd/>
+                    </a:ln>
+                  </pic:spPr>
+                </pic:pic>
+              </a:graphicData>
+            </a:graphic>
+          </wp:inline>
+        </w:drawing>
+      </w:r>
+    </w:p>
+    <w:p>
+      <w:pPr>
+        <w:pStyle w:val="ImageCaption"/>
+      </w:pPr>
+      <w:r>
+        <w:t xml:space="preserve">Процесс создания SSH-ключа</w:t>
+      </w:r>
+    </w:p>
+    <w:p>
+      <w:pPr>
+        <w:pStyle w:val="BodyText"/>
+      </w:pPr>
+      <w:r>
+        <w:rPr>
+          <w:iCs/>
+          <w:i/>
+        </w:rPr>
+        <w:t xml:space="preserve">Рис. 3.1: Процесс создания SSH-ключа</w:t>
+      </w:r>
+    </w:p>
+    <w:bookmarkEnd w:id="30"/>
+    <w:bookmarkStart w:id="34" w:name="создание-рабочего-пространства"/>
+    <w:p>
+      <w:pPr>
+        <w:pStyle w:val="Heading2"/>
+      </w:pPr>
+      <w:r>
+        <w:t xml:space="preserve">4. Создание рабочего пространства</w:t>
+      </w:r>
+    </w:p>
+    <w:p>
+      <w:pPr>
+        <w:pStyle w:val="FirstParagraph"/>
+      </w:pPr>
+      <w:r>
+        <w:t xml:space="preserve">mkdir -p ~/work/study/2025-2026/</w:t>
+      </w:r>
+      <w:r>
+        <w:t xml:space="preserve">“</w:t>
+      </w:r>
+      <w:r>
+        <w:t xml:space="preserve">Архитектура компьютера</w:t>
+      </w:r>
+      <w:r>
+        <w:t xml:space="preserve">”</w:t>
+      </w:r>
+    </w:p>
+    <w:p>
+      <w:pPr>
+        <w:pStyle w:val="CaptionedFigure"/>
+      </w:pPr>
+      <w:r>
+        <w:drawing>
+          <wp:inline>
+            <wp:extent cx="5334000" cy="459945"/>
+            <wp:effectExtent b="0" l="0" r="0" t="0"/>
+            <wp:docPr descr="Структура рабочего пространства" title="" id="32" name="Picture"/>
+            <a:graphic>
+              <a:graphicData uri="http://schemas.openxmlformats.org/drawingml/2006/picture">
+                <pic:pic>
+                  <pic:nvPicPr>
+                    <pic:cNvPr descr="images/lab02_directory_structure.png" id="33" name="Picture"/>
+                    <pic:cNvPicPr>
+                      <a:picLocks noChangeArrowheads="1" noChangeAspect="1"/>
+                    </pic:cNvPicPr>
+                  </pic:nvPicPr>
+                  <pic:blipFill>
+                    <a:blip r:embed="rId31"/>
+                    <a:stretch>
+                      <a:fillRect/>
+                    </a:stretch>
+                  </pic:blipFill>
+                  <pic:spPr bwMode="auto">
+                    <a:xfrm>
+                      <a:off x="0" y="0"/>
+                      <a:ext cx="5334000" cy="459945"/>
+                    </a:xfrm>
+                    <a:prstGeom prst="rect">
+                      <a:avLst/>
+                    </a:prstGeom>
+                    <a:noFill/>
+                    <a:ln w="9525">
+                      <a:noFill/>
+                      <a:headEnd/>
+                      <a:tailEnd/>
+                    </a:ln>
+                  </pic:spPr>
+                </pic:pic>
+              </a:graphicData>
+            </a:graphic>
+          </wp:inline>
+        </w:drawing>
+      </w:r>
+    </w:p>
+    <w:p>
+      <w:pPr>
+        <w:pStyle w:val="ImageCaption"/>
+      </w:pPr>
+      <w:r>
+        <w:t xml:space="preserve">Структура рабочего пространства</w:t>
+      </w:r>
+    </w:p>
+    <w:p>
+      <w:pPr>
+        <w:pStyle w:val="BodyText"/>
+      </w:pPr>
+      <w:r>
+        <w:rPr>
+          <w:iCs/>
+          <w:i/>
+        </w:rPr>
+        <w:t xml:space="preserve">Рис. 4.1: Структура рабочего пространства</w:t>
+      </w:r>
+    </w:p>
+    <w:bookmarkEnd w:id="34"/>
+    <w:bookmarkStart w:id="38" w:name="создание-репозитория-курса"/>
+    <w:p>
+      <w:pPr>
+        <w:pStyle w:val="Heading2"/>
+      </w:pPr>
+      <w:r>
+        <w:t xml:space="preserve">5. Создание репозитория курса</w:t>
+      </w:r>
+    </w:p>
+    <w:p>
+      <w:pPr>
+        <w:numPr>
+          <w:ilvl w:val="0"/>
+          <w:numId w:val="1002"/>
+        </w:numPr>
+        <w:pStyle w:val="Compact"/>
+      </w:pPr>
+      <w:r>
+        <w:t xml:space="preserve">Создан репозиторий на основе шаблона</w:t>
+      </w:r>
+    </w:p>
+    <w:p>
+      <w:pPr>
+        <w:numPr>
+          <w:ilvl w:val="0"/>
+          <w:numId w:val="1002"/>
+        </w:numPr>
+        <w:pStyle w:val="Compact"/>
+      </w:pPr>
+      <w:r>
+        <w:t xml:space="preserve">Выполнено клонирование репозитория</w:t>
+      </w:r>
+    </w:p>
+    <w:p>
+      <w:pPr>
+        <w:pStyle w:val="FirstParagraph"/>
+      </w:pPr>
+      <w:r>
+        <w:t xml:space="preserve">git clone –recursive git@github.com:sako12-lassine/study_2025-2026_arch-pc.git arch-pc</w:t>
+      </w:r>
+    </w:p>
+    <w:p>
+      <w:pPr>
+        <w:pStyle w:val="CaptionedFigure"/>
+      </w:pPr>
+      <w:r>
+        <w:drawing>
+          <wp:inline>
+            <wp:extent cx="5334000" cy="1069923"/>
+            <wp:effectExtent b="0" l="0" r="0" t="0"/>
+            <wp:docPr descr="Процесс клонирования репозитория" title="" id="36" name="Picture"/>
+            <a:graphic>
+              <a:graphicData uri="http://schemas.openxmlformats.org/drawingml/2006/picture">
+                <pic:pic>
+                  <pic:nvPicPr>
+                    <pic:cNvPr descr="images/lab02_repository_clone.png" id="37" name="Picture"/>
+                    <pic:cNvPicPr>
+                      <a:picLocks noChangeArrowheads="1" noChangeAspect="1"/>
+                    </pic:cNvPicPr>
+                  </pic:nvPicPr>
+                  <pic:blipFill>
+                    <a:blip r:embed="rId35"/>
+                    <a:stretch>
+                      <a:fillRect/>
+                    </a:stretch>
+                  </pic:blipFill>
+                  <pic:spPr bwMode="auto">
+                    <a:xfrm>
+                      <a:off x="0" y="0"/>
+                      <a:ext cx="5334000" cy="1069923"/>
+                    </a:xfrm>
+                    <a:prstGeom prst="rect">
+                      <a:avLst/>
+                    </a:prstGeom>
+                    <a:noFill/>
+                    <a:ln w="9525">
+                      <a:noFill/>
+                      <a:headEnd/>
+                      <a:tailEnd/>
+                    </a:ln>
+                  </pic:spPr>
+                </pic:pic>
+              </a:graphicData>
+            </a:graphic>
+          </wp:inline>
+        </w:drawing>
+      </w:r>
+    </w:p>
+    <w:p>
+      <w:pPr>
+        <w:pStyle w:val="ImageCaption"/>
+      </w:pPr>
+      <w:r>
+        <w:t xml:space="preserve">Процесс клонирования репозитория</w:t>
+      </w:r>
+    </w:p>
+    <w:p>
+      <w:pPr>
+        <w:pStyle w:val="BodyText"/>
+      </w:pPr>
+      <w:r>
+        <w:rPr>
+          <w:iCs/>
+          <w:i/>
+        </w:rPr>
+        <w:t xml:space="preserve">Рис. 5.1: Процесс клонирования репозитория</w:t>
+      </w:r>
+    </w:p>
+    <w:bookmarkEnd w:id="38"/>
+    <w:bookmarkStart w:id="42" w:name="настройка-каталога-курса"/>
+    <w:p>
+      <w:pPr>
+        <w:pStyle w:val="Heading2"/>
+      </w:pPr>
+      <w:r>
+        <w:t xml:space="preserve">6. Настройка каталога курса</w:t>
+      </w:r>
+    </w:p>
+    <w:p>
+      <w:pPr>
+        <w:pStyle w:val="FirstParagraph"/>
+      </w:pPr>
+      <w:r>
+        <w:t xml:space="preserve">cd ~/work/study/2025-2026/</w:t>
+      </w:r>
+      <w:r>
+        <w:t xml:space="preserve">“</w:t>
+      </w:r>
+      <w:r>
+        <w:t xml:space="preserve">Архитектура компьютера</w:t>
+      </w:r>
+      <w:r>
+        <w:t xml:space="preserve">”</w:t>
+      </w:r>
+      <w:r>
+        <w:t xml:space="preserve">/arch-pc</w:t>
+      </w:r>
       <w:r>
         <w:t xml:space="preserve"> </w:t>
       </w:r>
       <w:r>
-        <w:t xml:space="preserve">git config –global user.email</w:t>
+        <w:t xml:space="preserve">echo arch-pc &gt; COURSE</w:t>
       </w:r>
       <w:r>
         <w:t xml:space="preserve"> </w:t>
       </w:r>
       <w:r>
-        <w:t xml:space="preserve">“</w:t>
-      </w:r>
-      <w:r>
-        <w:t xml:space="preserve">1032255150@pfur.ru</w:t>
-      </w:r>
-      <w:r>
-        <w:t xml:space="preserve">”</w:t>
+        <w:t xml:space="preserve">make prepare</w:t>
+      </w:r>
+    </w:p>
+    <w:p>
+      <w:pPr>
+        <w:pStyle w:val="CaptionedFigure"/>
+      </w:pPr>
+      <w:r>
+        <w:drawing>
+          <wp:inline>
+            <wp:extent cx="5334000" cy="898111"/>
+            <wp:effectExtent b="0" l="0" r="0" t="0"/>
+            <wp:docPr descr="Выполнение подготовки каталога курса" title="" id="40" name="Picture"/>
+            <a:graphic>
+              <a:graphicData uri="http://schemas.openxmlformats.org/drawingml/2006/picture">
+                <pic:pic>
+                  <pic:nvPicPr>
+                    <pic:cNvPr descr="images/lab02_make_prepare.png" id="41" name="Picture"/>
+                    <pic:cNvPicPr>
+                      <a:picLocks noChangeArrowheads="1" noChangeAspect="1"/>
+                    </pic:cNvPicPr>
+                  </pic:nvPicPr>
+                  <pic:blipFill>
+                    <a:blip r:embed="rId39"/>
+                    <a:stretch>
+                      <a:fillRect/>
+                    </a:stretch>
+                  </pic:blipFill>
+                  <pic:spPr bwMode="auto">
+                    <a:xfrm>
+                      <a:off x="0" y="0"/>
+                      <a:ext cx="5334000" cy="898111"/>
+                    </a:xfrm>
+                    <a:prstGeom prst="rect">
+                      <a:avLst/>
+                    </a:prstGeom>
+                    <a:noFill/>
+                    <a:ln w="9525">
+                      <a:noFill/>
+                      <a:headEnd/>
+                      <a:tailEnd/>
+                    </a:ln>
+                  </pic:spPr>
+                </pic:pic>
+              </a:graphicData>
+            </a:graphic>
+          </wp:inline>
+        </w:drawing>
+      </w:r>
+    </w:p>
+    <w:p>
+      <w:pPr>
+        <w:pStyle w:val="ImageCaption"/>
+      </w:pPr>
+      <w:r>
+        <w:t xml:space="preserve">Выполнение подготовки каталога курса</w:t>
+      </w:r>
+    </w:p>
+    <w:p>
+      <w:pPr>
+        <w:pStyle w:val="BodyText"/>
+      </w:pPr>
+      <w:r>
+        <w:rPr>
+          <w:iCs/>
+          <w:i/>
+        </w:rPr>
+        <w:t xml:space="preserve">Рис. 6.1: Выполнение подготовки каталога курса</w:t>
+      </w:r>
+    </w:p>
+    <w:bookmarkEnd w:id="42"/>
+    <w:bookmarkStart w:id="46" w:name="загрузка-на-github"/>
+    <w:p>
+      <w:pPr>
+        <w:pStyle w:val="Heading2"/>
+      </w:pPr>
+      <w:r>
+        <w:t xml:space="preserve">7. Загрузка на GitHub</w:t>
+      </w:r>
+    </w:p>
+    <w:p>
+      <w:pPr>
+        <w:pStyle w:val="FirstParagraph"/>
+      </w:pPr>
+      <w:r>
+        <w:t xml:space="preserve">git add .</w:t>
       </w:r>
       <w:r>
         <w:t xml:space="preserve"> </w:t>
       </w:r>
       <w:r>
-        <w:t xml:space="preserve">git config –global core.quotepath false</w:t>
+        <w:t xml:space="preserve">git commit -am</w:t>
       </w:r>
       <w:r>
         <w:t xml:space="preserve"> </w:t>
       </w:r>
       <w:r>
-        <w:t xml:space="preserve">git config –global init.defaultBranch master</w:t>
-      </w:r>
-    </w:p>
-    <w:bookmarkEnd w:id="22"/>
-    <w:bookmarkEnd w:id="23"/>
+        <w:t xml:space="preserve">‘</w:t>
+      </w:r>
+      <w:r>
+        <w:t xml:space="preserve">feat(main): make course structure</w:t>
+      </w:r>
+      <w:r>
+        <w:t xml:space="preserve">’</w:t>
+      </w:r>
+      <w:r>
+        <w:t xml:space="preserve"> </w:t>
+      </w:r>
+      <w:r>
+        <w:t xml:space="preserve">git push</w:t>
+      </w:r>
+    </w:p>
+    <w:p>
+      <w:pPr>
+        <w:pStyle w:val="CaptionedFigure"/>
+      </w:pPr>
+      <w:r>
+        <w:drawing>
+          <wp:inline>
+            <wp:extent cx="5334000" cy="3099758"/>
+            <wp:effectExtent b="0" l="0" r="0" t="0"/>
+            <wp:docPr descr="Отправка изменений на GitHub" title="" id="44" name="Picture"/>
+            <a:graphic>
+              <a:graphicData uri="http://schemas.openxmlformats.org/drawingml/2006/picture">
+                <pic:pic>
+                  <pic:nvPicPr>
+                    <pic:cNvPr descr="images/lab02_git_push.png" id="45" name="Picture"/>
+                    <pic:cNvPicPr>
+                      <a:picLocks noChangeArrowheads="1" noChangeAspect="1"/>
+                    </pic:cNvPicPr>
+                  </pic:nvPicPr>
+                  <pic:blipFill>
+                    <a:blip r:embed="rId43"/>
+                    <a:stretch>
+                      <a:fillRect/>
+                    </a:stretch>
+                  </pic:blipFill>
+                  <pic:spPr bwMode="auto">
+                    <a:xfrm>
+                      <a:off x="0" y="0"/>
+                      <a:ext cx="5334000" cy="3099758"/>
+                    </a:xfrm>
+                    <a:prstGeom prst="rect">
+                      <a:avLst/>
+                    </a:prstGeom>
+                    <a:noFill/>
+                    <a:ln w="9525">
+                      <a:noFill/>
+                      <a:headEnd/>
+                      <a:tailEnd/>
+                    </a:ln>
+                  </pic:spPr>
+                </pic:pic>
+              </a:graphicData>
+            </a:graphic>
+          </wp:inline>
+        </w:drawing>
+      </w:r>
+    </w:p>
+    <w:p>
+      <w:pPr>
+        <w:pStyle w:val="ImageCaption"/>
+      </w:pPr>
+      <w:r>
+        <w:t xml:space="preserve">Отправка изменений на GitHub</w:t>
+      </w:r>
+    </w:p>
+    <w:p>
+      <w:pPr>
+        <w:pStyle w:val="BodyText"/>
+      </w:pPr>
+      <w:r>
+        <w:rPr>
+          <w:iCs/>
+          <w:i/>
+        </w:rPr>
+        <w:t xml:space="preserve">Рис. 7.1: Отправка изменений на GitHub</w:t>
+      </w:r>
+    </w:p>
+    <w:bookmarkEnd w:id="46"/>
+    <w:bookmarkEnd w:id="47"/>
+    <w:bookmarkStart w:id="48" w:name="выводы"/>
+    <w:p>
+      <w:pPr>
+        <w:pStyle w:val="Heading1"/>
+      </w:pPr>
+      <w:r>
+        <w:t xml:space="preserve">Выводы</w:t>
+      </w:r>
+    </w:p>
+    <w:p>
+      <w:pPr>
+        <w:pStyle w:val="FirstParagraph"/>
+      </w:pPr>
+      <w:r>
+        <w:t xml:space="preserve">В ходе выполнения лабораторной работы №2 были изучены основы системы контроля версий Git. Приобретены практические навыки работы с репозиториями, настройки рабочего пространства и взаимодействия с GitHub. Освоены основные команды git для управления версиями проекта.</w:t>
+      </w:r>
+    </w:p>
+    <w:bookmarkEnd w:id="48"/>
     <w:sectPr/>
   </w:body>
 </w:document>
@@ -376,6 +972,9 @@
     <w:abstractNumId w:val="990"/>
   </w:num>
   <w:num w:numId="1001">
+    <w:abstractNumId w:val="991"/>
+  </w:num>
+  <w:num w:numId="1002">
     <w:abstractNumId w:val="991"/>
   </w:num>
 </w:numbering>

</xml_diff>